<commit_message>
Android CW: Finished report section 5; TODO: FINISH REPORT SECTIONS 6 AND 7!!
</commit_message>
<xml_diff>
--- a/Year 4/SE4S701 - Mobile Application Development/SE4S701_CW1_14031329_Miguel_Santos.docx
+++ b/Year 4/SE4S701 - Mobile Application Development/SE4S701_CW1_14031329_Miguel_Santos.docx
@@ -1848,11 +1848,19 @@
                 <w:rFonts w:ascii="Arial" w:hAnsi="Arial" w:cs="Arial"/>
               </w:rPr>
             </w:pPr>
-            <w:r>
-              <w:rPr>
-                <w:rFonts w:ascii="Arial" w:hAnsi="Arial" w:cs="Arial"/>
-              </w:rPr>
-              <w:t xml:space="preserve">sections further.  </w:t>
+            <w:proofErr w:type="gramStart"/>
+            <w:r>
+              <w:rPr>
+                <w:rFonts w:ascii="Arial" w:hAnsi="Arial" w:cs="Arial"/>
+              </w:rPr>
+              <w:t>sections</w:t>
+            </w:r>
+            <w:proofErr w:type="gramEnd"/>
+            <w:r>
+              <w:rPr>
+                <w:rFonts w:ascii="Arial" w:hAnsi="Arial" w:cs="Arial"/>
+              </w:rPr>
+              <w:t xml:space="preserve"> further.  </w:t>
             </w:r>
           </w:p>
           <w:p>
@@ -1965,11 +1973,19 @@
                 <w:rFonts w:ascii="Arial" w:hAnsi="Arial" w:cs="Arial"/>
               </w:rPr>
             </w:pPr>
-            <w:r>
-              <w:rPr>
-                <w:rFonts w:ascii="Arial" w:hAnsi="Arial" w:cs="Arial"/>
-              </w:rPr>
-              <w:t>analysis in some parts.</w:t>
+            <w:proofErr w:type="gramStart"/>
+            <w:r>
+              <w:rPr>
+                <w:rFonts w:ascii="Arial" w:hAnsi="Arial" w:cs="Arial"/>
+              </w:rPr>
+              <w:t>analysis</w:t>
+            </w:r>
+            <w:proofErr w:type="gramEnd"/>
+            <w:r>
+              <w:rPr>
+                <w:rFonts w:ascii="Arial" w:hAnsi="Arial" w:cs="Arial"/>
+              </w:rPr>
+              <w:t xml:space="preserve"> in some parts.</w:t>
             </w:r>
           </w:p>
           <w:p>
@@ -2096,11 +2112,19 @@
                 <w:rFonts w:ascii="Arial" w:hAnsi="Arial" w:cs="Arial"/>
               </w:rPr>
             </w:pPr>
-            <w:r>
-              <w:rPr>
-                <w:rFonts w:ascii="Arial" w:hAnsi="Arial" w:cs="Arial"/>
-              </w:rPr>
-              <w:t>scholarly work with good analysis and evaluation.</w:t>
+            <w:proofErr w:type="gramStart"/>
+            <w:r>
+              <w:rPr>
+                <w:rFonts w:ascii="Arial" w:hAnsi="Arial" w:cs="Arial"/>
+              </w:rPr>
+              <w:t>scholarly</w:t>
+            </w:r>
+            <w:proofErr w:type="gramEnd"/>
+            <w:r>
+              <w:rPr>
+                <w:rFonts w:ascii="Arial" w:hAnsi="Arial" w:cs="Arial"/>
+              </w:rPr>
+              <w:t xml:space="preserve"> work with good analysis and evaluation.</w:t>
             </w:r>
           </w:p>
           <w:p>
@@ -2215,11 +2239,19 @@
                 <w:rFonts w:ascii="Arial" w:hAnsi="Arial" w:cs="Arial"/>
               </w:rPr>
             </w:pPr>
-            <w:r>
-              <w:rPr>
-                <w:rFonts w:ascii="Arial" w:hAnsi="Arial" w:cs="Arial"/>
-              </w:rPr>
-              <w:t xml:space="preserve">scholarly work, demonstrating  significant analysis and evaluation. </w:t>
+            <w:proofErr w:type="gramStart"/>
+            <w:r>
+              <w:rPr>
+                <w:rFonts w:ascii="Arial" w:hAnsi="Arial" w:cs="Arial"/>
+              </w:rPr>
+              <w:t>scholarly</w:t>
+            </w:r>
+            <w:proofErr w:type="gramEnd"/>
+            <w:r>
+              <w:rPr>
+                <w:rFonts w:ascii="Arial" w:hAnsi="Arial" w:cs="Arial"/>
+              </w:rPr>
+              <w:t xml:space="preserve"> work, demonstrating  significant analysis and evaluation. </w:t>
             </w:r>
           </w:p>
           <w:p>
@@ -4387,6 +4419,7 @@
           </w:tcPr>
           <w:p>
             <w:pPr>
+              <w:ind w:left="0"/>
               <w:rPr>
                 <w:rFonts w:ascii="Arial" w:hAnsi="Arial" w:cs="Arial"/>
               </w:rPr>
@@ -5925,8 +5958,6 @@
         <w:t>List of figures</w:t>
       </w:r>
     </w:p>
-    <w:bookmarkStart w:id="0" w:name="_GoBack"/>
-    <w:bookmarkEnd w:id="0"/>
     <w:p>
       <w:pPr>
         <w:pStyle w:val="ndicedeilustraes"/>
@@ -6911,204 +6942,204 @@
       <w:pPr>
         <w:pStyle w:val="Cabealho1"/>
       </w:pPr>
-      <w:bookmarkStart w:id="1" w:name="_Toc512019554"/>
+      <w:bookmarkStart w:id="0" w:name="_Toc512019554"/>
       <w:r>
         <w:lastRenderedPageBreak/>
         <w:t>Overview</w:t>
+      </w:r>
+      <w:bookmarkEnd w:id="0"/>
+    </w:p>
+    <w:p>
+      <w:pPr>
+        <w:spacing w:after="160"/>
+        <w:ind w:left="0"/>
+      </w:pPr>
+    </w:p>
+    <w:p>
+      <w:pPr>
+        <w:spacing w:after="160"/>
+        <w:ind w:left="0"/>
+      </w:pPr>
+      <w:r>
+        <w:t>In the ambit of the module SE4S701 – Mobile Application Development, this report will cover the</w:t>
+      </w:r>
+      <w:r>
+        <w:t xml:space="preserve"> only</w:t>
+      </w:r>
+      <w:r>
+        <w:t xml:space="preserve"> assignment regarding an Android application required to be developed by the students.</w:t>
+      </w:r>
+      <w:r>
+        <w:t xml:space="preserve"> This application </w:t>
+      </w:r>
+      <w:r>
+        <w:t>consists of a teaching quiz which contains questions specifically about the Android platform</w:t>
+      </w:r>
+      <w:r>
+        <w:t>, which may or may not encompass the Java programming language</w:t>
+      </w:r>
+      <w:r>
+        <w:t>.</w:t>
+      </w:r>
+    </w:p>
+    <w:p>
+      <w:pPr>
+        <w:spacing w:after="160"/>
+        <w:ind w:left="0" w:firstLine="708"/>
+      </w:pPr>
+      <w:r>
+        <w:t>In this quiz we may find 5 topics</w:t>
+      </w:r>
+      <w:r>
+        <w:t>/categories</w:t>
+      </w:r>
+      <w:r>
+        <w:t>, each of which has 5 questions with images including. These questions are to be picked randomly from a databank of 10 questions.</w:t>
+      </w:r>
+      <w:r>
+        <w:t xml:space="preserve"> The results</w:t>
+      </w:r>
+      <w:r>
+        <w:t xml:space="preserve"> (plus date and time)</w:t>
+      </w:r>
+      <w:r>
+        <w:t xml:space="preserve"> must be permanently stored in order to consequently display them in a score card list and in a graph.</w:t>
+      </w:r>
+    </w:p>
+    <w:p>
+      <w:pPr>
+        <w:spacing w:after="160"/>
+        <w:ind w:left="0" w:firstLine="708"/>
+      </w:pPr>
+      <w:r>
+        <w:t>In regards to the</w:t>
+      </w:r>
+      <w:r>
+        <w:t xml:space="preserve"> structure of the</w:t>
+      </w:r>
+      <w:r>
+        <w:t xml:space="preserve"> report, t</w:t>
+      </w:r>
+      <w:r>
+        <w:t xml:space="preserve">he first section will cover the structure of the </w:t>
+      </w:r>
+      <w:r>
+        <w:t>Android project</w:t>
+      </w:r>
+      <w:r>
+        <w:t xml:space="preserve"> in three different levels of detail, from the highest</w:t>
+      </w:r>
+      <w:r>
+        <w:t xml:space="preserve"> level</w:t>
+      </w:r>
+      <w:r>
+        <w:t xml:space="preserve"> (summarised) to the </w:t>
+      </w:r>
+      <w:r>
+        <w:t>lowest, most</w:t>
+      </w:r>
+      <w:r>
+        <w:t xml:space="preserve"> detailed</w:t>
+      </w:r>
+      <w:r>
+        <w:t xml:space="preserve"> level</w:t>
+      </w:r>
+      <w:r>
+        <w:t xml:space="preserve"> using a flowchart.</w:t>
+      </w:r>
+    </w:p>
+    <w:p>
+      <w:pPr>
+        <w:spacing w:after="160"/>
+        <w:ind w:left="0"/>
+      </w:pPr>
+      <w:r>
+        <w:t>Following this is a section that discusses the motives for the choice of the content of the</w:t>
+      </w:r>
+      <w:r>
+        <w:t xml:space="preserve"> application</w:t>
+      </w:r>
+      <w:r>
+        <w:t xml:space="preserve">. Specifically, </w:t>
+      </w:r>
+      <w:r>
+        <w:t>the reason why</w:t>
+      </w:r>
+      <w:r>
+        <w:t xml:space="preserve"> these quiz quest</w:t>
+      </w:r>
+      <w:r>
+        <w:t xml:space="preserve">ions in particular were picked. </w:t>
+      </w:r>
+    </w:p>
+    <w:p>
+      <w:pPr>
+        <w:spacing w:after="160"/>
+        <w:ind w:left="0"/>
+      </w:pPr>
+      <w:r>
+        <w:t>Next, the fundamental issues and/or topics in programming are to be discuss</w:t>
+      </w:r>
+      <w:r>
+        <w:t>ed, with perspective to the contents being taught in the lectures.</w:t>
+      </w:r>
+    </w:p>
+    <w:p>
+      <w:pPr>
+        <w:spacing w:after="160"/>
+        <w:ind w:left="0"/>
+      </w:pPr>
+      <w:r>
+        <w:t xml:space="preserve">Finally, this report will conclude on the assignment by performing a set of </w:t>
+      </w:r>
+      <w:r>
+        <w:t xml:space="preserve">unit </w:t>
+      </w:r>
+      <w:r>
+        <w:t>tests in order to determine the robustness of the application being developed.</w:t>
+      </w:r>
+    </w:p>
+    <w:p>
+      <w:pPr>
+        <w:spacing w:after="160"/>
+        <w:ind w:left="0"/>
+      </w:pPr>
+      <w:r>
+        <w:br w:type="page"/>
+      </w:r>
+    </w:p>
+    <w:p>
+      <w:pPr>
+        <w:pStyle w:val="Cabealho1"/>
+      </w:pPr>
+      <w:bookmarkStart w:id="1" w:name="_Toc512019555"/>
+      <w:r>
+        <w:lastRenderedPageBreak/>
+        <w:t>Quiz a</w:t>
+      </w:r>
+      <w:r>
+        <w:t>pp structure</w:t>
       </w:r>
       <w:bookmarkEnd w:id="1"/>
     </w:p>
     <w:p>
       <w:pPr>
-        <w:spacing w:after="160"/>
-        <w:ind w:left="0"/>
-      </w:pPr>
-    </w:p>
-    <w:p>
-      <w:pPr>
-        <w:spacing w:after="160"/>
-        <w:ind w:left="0"/>
-      </w:pPr>
-      <w:r>
-        <w:t>In the ambit of the module SE4S701 – Mobile Application Development, this report will cover the</w:t>
-      </w:r>
-      <w:r>
-        <w:t xml:space="preserve"> only</w:t>
-      </w:r>
-      <w:r>
-        <w:t xml:space="preserve"> assignment regarding an Android application required to be developed by the students.</w:t>
-      </w:r>
-      <w:r>
-        <w:t xml:space="preserve"> This application </w:t>
-      </w:r>
-      <w:r>
-        <w:t>consists of a teaching quiz which contains questions specifically about the Android platform</w:t>
-      </w:r>
-      <w:r>
-        <w:t>, which may or may not encompass the Java programming language</w:t>
-      </w:r>
-      <w:r>
-        <w:t>.</w:t>
-      </w:r>
-    </w:p>
-    <w:p>
-      <w:pPr>
-        <w:spacing w:after="160"/>
-        <w:ind w:left="0" w:firstLine="708"/>
-      </w:pPr>
-      <w:r>
-        <w:t>In this quiz we may find 5 topics</w:t>
-      </w:r>
-      <w:r>
-        <w:t>/categories</w:t>
-      </w:r>
-      <w:r>
-        <w:t>, each of which has 5 questions with images including. These questions are to be picked randomly from a databank of 10 questions.</w:t>
-      </w:r>
-      <w:r>
-        <w:t xml:space="preserve"> The results</w:t>
-      </w:r>
-      <w:r>
-        <w:t xml:space="preserve"> (plus date and time)</w:t>
-      </w:r>
-      <w:r>
-        <w:t xml:space="preserve"> must be permanently stored in order to consequently display them in a score card list and in a graph.</w:t>
-      </w:r>
-    </w:p>
-    <w:p>
-      <w:pPr>
-        <w:spacing w:after="160"/>
-        <w:ind w:left="0" w:firstLine="708"/>
-      </w:pPr>
-      <w:r>
-        <w:t>In regards to the</w:t>
-      </w:r>
-      <w:r>
-        <w:t xml:space="preserve"> structure of the</w:t>
-      </w:r>
-      <w:r>
-        <w:t xml:space="preserve"> report, t</w:t>
-      </w:r>
-      <w:r>
-        <w:t xml:space="preserve">he first section will cover the structure of the </w:t>
-      </w:r>
-      <w:r>
-        <w:t>Android project</w:t>
-      </w:r>
-      <w:r>
-        <w:t xml:space="preserve"> in three different levels of detail, from the highest</w:t>
-      </w:r>
-      <w:r>
-        <w:t xml:space="preserve"> level</w:t>
-      </w:r>
-      <w:r>
-        <w:t xml:space="preserve"> (summarised) to the </w:t>
-      </w:r>
-      <w:r>
-        <w:t>lowest, most</w:t>
-      </w:r>
-      <w:r>
-        <w:t xml:space="preserve"> detailed</w:t>
-      </w:r>
-      <w:r>
-        <w:t xml:space="preserve"> level</w:t>
-      </w:r>
-      <w:r>
-        <w:t xml:space="preserve"> using a flowchart.</w:t>
-      </w:r>
-    </w:p>
-    <w:p>
-      <w:pPr>
-        <w:spacing w:after="160"/>
-        <w:ind w:left="0"/>
-      </w:pPr>
-      <w:r>
-        <w:t>Following this is a section that discusses the motives for the choice of the content of the</w:t>
-      </w:r>
-      <w:r>
-        <w:t xml:space="preserve"> application</w:t>
-      </w:r>
-      <w:r>
-        <w:t xml:space="preserve">. Specifically, </w:t>
-      </w:r>
-      <w:r>
-        <w:t>the reason why</w:t>
-      </w:r>
-      <w:r>
-        <w:t xml:space="preserve"> these quiz quest</w:t>
-      </w:r>
-      <w:r>
-        <w:t xml:space="preserve">ions in particular were picked. </w:t>
-      </w:r>
-    </w:p>
-    <w:p>
-      <w:pPr>
-        <w:spacing w:after="160"/>
-        <w:ind w:left="0"/>
-      </w:pPr>
-      <w:r>
-        <w:t>Next, the fundamental issues and/or topics in programming are to be discuss</w:t>
-      </w:r>
-      <w:r>
-        <w:t>ed, with perspective to the contents being taught in the lectures.</w:t>
-      </w:r>
-    </w:p>
-    <w:p>
-      <w:pPr>
-        <w:spacing w:after="160"/>
-        <w:ind w:left="0"/>
-      </w:pPr>
-      <w:r>
-        <w:t xml:space="preserve">Finally, this report will conclude on the assignment by performing a set of </w:t>
-      </w:r>
-      <w:r>
-        <w:t xml:space="preserve">unit </w:t>
-      </w:r>
-      <w:r>
-        <w:t>tests in order to determine the robustness of the application being developed.</w:t>
-      </w:r>
-    </w:p>
-    <w:p>
-      <w:pPr>
-        <w:spacing w:after="160"/>
-        <w:ind w:left="0"/>
-      </w:pPr>
-      <w:r>
-        <w:br w:type="page"/>
-      </w:r>
-    </w:p>
-    <w:p>
-      <w:pPr>
-        <w:pStyle w:val="Cabealho1"/>
-      </w:pPr>
-      <w:bookmarkStart w:id="2" w:name="_Toc512019555"/>
-      <w:r>
-        <w:lastRenderedPageBreak/>
-        <w:t>Quiz a</w:t>
-      </w:r>
-      <w:r>
-        <w:t>pp structure</w:t>
+        <w:pStyle w:val="Cabealho2"/>
+      </w:pPr>
+      <w:bookmarkStart w:id="2" w:name="_Toc512019556"/>
+      <w:r>
+        <w:t xml:space="preserve">Project </w:t>
+      </w:r>
+      <w:r>
+        <w:t>file s</w:t>
+      </w:r>
+      <w:r>
+        <w:t>tructure</w:t>
       </w:r>
       <w:bookmarkEnd w:id="2"/>
     </w:p>
     <w:p>
       <w:pPr>
-        <w:pStyle w:val="Cabealho2"/>
-      </w:pPr>
-      <w:bookmarkStart w:id="3" w:name="_Toc512019556"/>
-      <w:r>
-        <w:t xml:space="preserve">Project </w:t>
-      </w:r>
-      <w:r>
-        <w:t>file s</w:t>
-      </w:r>
-      <w:r>
-        <w:t>tructure</w:t>
-      </w:r>
-      <w:bookmarkEnd w:id="3"/>
-    </w:p>
-    <w:p>
-      <w:pPr>
         <w:spacing w:after="160"/>
         <w:ind w:left="0"/>
       </w:pPr>
@@ -7122,10 +7153,10 @@
         <w:t xml:space="preserve"> structure</w:t>
       </w:r>
       <w:r>
-        <w:t xml:space="preserve"> that is</w:t>
-      </w:r>
-      <w:r>
-        <w:t xml:space="preserve"> found in </w:t>
+        <w:t xml:space="preserve"> </w:t>
+      </w:r>
+      <w:r>
+        <w:t xml:space="preserve">found in </w:t>
       </w:r>
       <w:r>
         <w:t>any project</w:t>
@@ -7188,7 +7219,7 @@
         <w:pStyle w:val="Legenda"/>
         <w:jc w:val="center"/>
       </w:pPr>
-      <w:bookmarkStart w:id="4" w:name="_Toc512019570"/>
+      <w:bookmarkStart w:id="3" w:name="_Toc512019570"/>
       <w:r>
         <w:t xml:space="preserve">Figure </w:t>
       </w:r>
@@ -7234,7 +7265,7 @@
       <w:r>
         <w:t xml:space="preserve"> - Project file structure: top level</w:t>
       </w:r>
-      <w:bookmarkEnd w:id="4"/>
+      <w:bookmarkEnd w:id="3"/>
     </w:p>
     <w:p>
       <w:pPr>
@@ -7338,7 +7369,7 @@
         <w:pStyle w:val="Legenda"/>
         <w:jc w:val="center"/>
       </w:pPr>
-      <w:bookmarkStart w:id="5" w:name="_Toc512019571"/>
+      <w:bookmarkStart w:id="4" w:name="_Toc512019571"/>
       <w:r>
         <w:t xml:space="preserve">Figure </w:t>
       </w:r>
@@ -7390,7 +7421,7 @@
       <w:r>
         <w:t>inside directory 'app'</w:t>
       </w:r>
-      <w:bookmarkEnd w:id="5"/>
+      <w:bookmarkEnd w:id="4"/>
     </w:p>
     <w:p>
       <w:pPr>
@@ -7475,7 +7506,7 @@
         <w:pStyle w:val="Legenda"/>
         <w:jc w:val="center"/>
       </w:pPr>
-      <w:bookmarkStart w:id="6" w:name="_Toc512019572"/>
+      <w:bookmarkStart w:id="5" w:name="_Toc512019572"/>
       <w:r>
         <w:t xml:space="preserve">Figure </w:t>
       </w:r>
@@ -7527,7 +7558,7 @@
       <w:r>
         <w:t>roject file structure: inside directory 'app/src'</w:t>
       </w:r>
-      <w:bookmarkEnd w:id="6"/>
+      <w:bookmarkEnd w:id="5"/>
     </w:p>
     <w:p>
       <w:pPr>
@@ -7592,7 +7623,7 @@
         <w:pStyle w:val="Legenda"/>
         <w:jc w:val="center"/>
       </w:pPr>
-      <w:bookmarkStart w:id="7" w:name="_Toc512019573"/>
+      <w:bookmarkStart w:id="6" w:name="_Toc512019573"/>
       <w:r>
         <w:t xml:space="preserve">Figure </w:t>
       </w:r>
@@ -7644,7 +7675,7 @@
       <w:r>
         <w:t>ure: inside directory 'app/src/main'</w:t>
       </w:r>
-      <w:bookmarkEnd w:id="7"/>
+      <w:bookmarkEnd w:id="6"/>
     </w:p>
     <w:p>
       <w:pPr>
@@ -7719,7 +7750,7 @@
         <w:pStyle w:val="Legenda"/>
         <w:jc w:val="center"/>
       </w:pPr>
-      <w:bookmarkStart w:id="8" w:name="_Toc512019574"/>
+      <w:bookmarkStart w:id="7" w:name="_Toc512019574"/>
       <w:r>
         <w:t xml:space="preserve">Figure </w:t>
       </w:r>
@@ -7765,7 +7796,7 @@
       <w:r>
         <w:t xml:space="preserve"> - Android Studio IDE: top level structure</w:t>
       </w:r>
-      <w:bookmarkEnd w:id="8"/>
+      <w:bookmarkEnd w:id="7"/>
     </w:p>
     <w:p>
       <w:pPr>
@@ -7830,7 +7861,7 @@
         <w:pStyle w:val="Legenda"/>
         <w:jc w:val="center"/>
       </w:pPr>
-      <w:bookmarkStart w:id="9" w:name="_Toc512019575"/>
+      <w:bookmarkStart w:id="8" w:name="_Toc512019575"/>
       <w:r>
         <w:t xml:space="preserve">Figure </w:t>
       </w:r>
@@ -7876,7 +7907,7 @@
       <w:r>
         <w:t xml:space="preserve"> - Android Studio IDE: complete file structure</w:t>
       </w:r>
-      <w:bookmarkEnd w:id="9"/>
+      <w:bookmarkEnd w:id="8"/>
     </w:p>
     <w:p>
       <w:pPr>
@@ -9349,7 +9380,7 @@
         <w:pStyle w:val="Legenda"/>
         <w:jc w:val="center"/>
       </w:pPr>
-      <w:bookmarkStart w:id="10" w:name="_Toc512019567"/>
+      <w:bookmarkStart w:id="9" w:name="_Toc512019567"/>
       <w:r>
         <w:t xml:space="preserve">Table </w:t>
       </w:r>
@@ -9407,7 +9438,7 @@
       <w:r>
         <w:t>roject file structure</w:t>
       </w:r>
-      <w:bookmarkEnd w:id="10"/>
+      <w:bookmarkEnd w:id="9"/>
     </w:p>
     <w:p>
       <w:pPr>
@@ -9505,7 +9536,7 @@
           <w:numId w:val="35"/>
         </w:numPr>
       </w:pPr>
-      <w:bookmarkStart w:id="11" w:name="_Toc512019557"/>
+      <w:bookmarkStart w:id="10" w:name="_Toc512019557"/>
       <w:r>
         <w:lastRenderedPageBreak/>
         <w:t>High level structure and execution flow</w:t>
@@ -9513,7 +9544,7 @@
       <w:r>
         <w:t xml:space="preserve"> (flowchart)</w:t>
       </w:r>
-      <w:bookmarkEnd w:id="11"/>
+      <w:bookmarkEnd w:id="10"/>
     </w:p>
     <w:p>
       <w:pPr>
@@ -9578,7 +9609,15 @@
         <w:t xml:space="preserve">, </w:t>
       </w:r>
       <w:r>
-        <w:t>the ‘onCreate()’ method of the file ‘SplashScreen.java’ is executed, as is shown on the following flowchart:</w:t>
+        <w:t xml:space="preserve">the </w:t>
+      </w:r>
+      <w:proofErr w:type="gramStart"/>
+      <w:r>
+        <w:t>‘onCreate(</w:t>
+      </w:r>
+      <w:proofErr w:type="gramEnd"/>
+      <w:r>
+        <w:t>)’ method of the file ‘SplashScreen.java’ is executed, as is shown on the following flowchart:</w:t>
       </w:r>
     </w:p>
     <w:p>
@@ -9595,6 +9634,7 @@
       <w:r>
         <w:rPr>
           <w:noProof/>
+          <w:lang w:val="pt-PT" w:eastAsia="pt-PT"/>
         </w:rPr>
         <mc:AlternateContent>
           <mc:Choice Requires="wps">
@@ -9642,7 +9682,7 @@
                                 <w:sz w:val="24"/>
                               </w:rPr>
                             </w:pPr>
-                            <w:bookmarkStart w:id="12" w:name="_Toc512019576"/>
+                            <w:bookmarkStart w:id="11" w:name="_Toc512019576"/>
                             <w:r>
                               <w:t xml:space="preserve">Figure </w:t>
                             </w:r>
@@ -9688,7 +9728,7 @@
                             <w:r>
                               <w:t xml:space="preserve"> - Flowchart: Program execution flow</w:t>
                             </w:r>
-                            <w:bookmarkEnd w:id="12"/>
+                            <w:bookmarkEnd w:id="11"/>
                           </w:p>
                         </w:txbxContent>
                       </wps:txbx>
@@ -9721,7 +9761,7 @@
                           <w:sz w:val="24"/>
                         </w:rPr>
                       </w:pPr>
-                      <w:bookmarkStart w:id="13" w:name="_Toc512019576"/>
+                      <w:bookmarkStart w:id="12" w:name="_Toc512019576"/>
                       <w:r>
                         <w:t xml:space="preserve">Figure </w:t>
                       </w:r>
@@ -9767,7 +9807,7 @@
                       <w:r>
                         <w:t xml:space="preserve"> - Flowchart: Program execution flow</w:t>
                       </w:r>
-                      <w:bookmarkEnd w:id="13"/>
+                      <w:bookmarkEnd w:id="12"/>
                     </w:p>
                   </w:txbxContent>
                 </v:textbox>
@@ -9923,7 +9963,7 @@
         <w:pStyle w:val="Legenda"/>
         <w:jc w:val="center"/>
       </w:pPr>
-      <w:bookmarkStart w:id="14" w:name="_Toc512019577"/>
+      <w:bookmarkStart w:id="13" w:name="_Toc512019577"/>
       <w:r>
         <w:t xml:space="preserve">Figure </w:t>
       </w:r>
@@ -9969,7 +10009,10 @@
       <w:r>
         <w:t xml:space="preserve"> - Quiz databank structure</w:t>
       </w:r>
-      <w:bookmarkEnd w:id="14"/>
+      <w:bookmarkEnd w:id="13"/>
+      <w:r>
+        <w:t xml:space="preserve"> – quiz_config.json</w:t>
+      </w:r>
     </w:p>
     <w:p>
       <w:pPr>
@@ -10668,7 +10711,7 @@
         <w:pStyle w:val="Legenda"/>
         <w:jc w:val="center"/>
       </w:pPr>
-      <w:bookmarkStart w:id="15" w:name="_Toc512019568"/>
+      <w:bookmarkStart w:id="14" w:name="_Toc512019568"/>
       <w:r>
         <w:t xml:space="preserve">Table </w:t>
       </w:r>
@@ -10726,7 +10769,10 @@
       <w:r>
         <w:t xml:space="preserve"> structure</w:t>
       </w:r>
-      <w:bookmarkEnd w:id="15"/>
+      <w:bookmarkEnd w:id="14"/>
+      <w:r>
+        <w:t xml:space="preserve"> – quiz_userdata.json</w:t>
+      </w:r>
     </w:p>
     <w:p>
       <w:pPr>
@@ -10798,12 +10844,12 @@
       <w:pPr>
         <w:pStyle w:val="Cabealho1"/>
       </w:pPr>
-      <w:bookmarkStart w:id="16" w:name="_Toc512019558"/>
+      <w:bookmarkStart w:id="15" w:name="_Toc512019558"/>
       <w:r>
         <w:lastRenderedPageBreak/>
         <w:t>Quiz content choice</w:t>
       </w:r>
-      <w:bookmarkEnd w:id="16"/>
+      <w:bookmarkEnd w:id="15"/>
     </w:p>
     <w:p>
       <w:pPr>
@@ -10919,10 +10965,7 @@
         <w:t xml:space="preserve"> must pick 5 topics with 10 questions each (images included), which equals in a total of 50 unique questions and images. As per the lecturer’s instruction, only the first topic was populated with unique questions. These questions were consequently copied and pasted across the other four topics.</w:t>
       </w:r>
       <w:r>
-        <w:t xml:space="preserve"> Lastly, t</w:t>
-      </w:r>
-      <w:r>
-        <w:t>he source of the questions may be found on the</w:t>
+        <w:t xml:space="preserve"> Lastly, the source of the questions may be found on the</w:t>
       </w:r>
       <w:r>
         <w:t xml:space="preserve"> section</w:t>
@@ -12423,7 +12466,7 @@
           <w:color w:val="auto"/>
         </w:rPr>
       </w:pPr>
-      <w:bookmarkStart w:id="17" w:name="_Toc512019569"/>
+      <w:bookmarkStart w:id="16" w:name="_Toc512019569"/>
       <w:r>
         <w:t xml:space="preserve">Table </w:t>
       </w:r>
@@ -12469,7 +12512,7 @@
       <w:r>
         <w:t xml:space="preserve"> – List of questions chosen</w:t>
       </w:r>
-      <w:bookmarkEnd w:id="17"/>
+      <w:bookmarkEnd w:id="16"/>
       <w:r>
         <w:br w:type="page"/>
       </w:r>
@@ -12478,12 +12521,12 @@
       <w:pPr>
         <w:pStyle w:val="Cabealho1"/>
       </w:pPr>
-      <w:bookmarkStart w:id="18" w:name="_Toc512019559"/>
+      <w:bookmarkStart w:id="17" w:name="_Toc512019559"/>
       <w:r>
         <w:lastRenderedPageBreak/>
         <w:t>Fundamental programming problems and solutions</w:t>
       </w:r>
-      <w:bookmarkEnd w:id="18"/>
+      <w:bookmarkEnd w:id="17"/>
     </w:p>
     <w:p>
       <w:pPr>
@@ -12495,12 +12538,331 @@
       <w:pPr>
         <w:spacing w:after="160"/>
         <w:ind w:left="0"/>
+      </w:pPr>
+      <w:r>
+        <w:t xml:space="preserve">The development of this application was a challenge. </w:t>
+      </w:r>
+      <w:r>
+        <w:t>Most of the</w:t>
+      </w:r>
+      <w:r>
+        <w:t xml:space="preserve"> problems were directly related to Android development, however, programming was at the core of it. A successful development of such project involves and obviously demands a rich and broad skillset on programming</w:t>
+      </w:r>
+      <w:r>
+        <w:t>, specifically Java programming, and as such, this section will identify those exact programming challenges and skill</w:t>
+      </w:r>
+      <w:r>
+        <w:t>s</w:t>
+      </w:r>
+      <w:r>
+        <w:t xml:space="preserve"> </w:t>
+      </w:r>
+      <w:r>
+        <w:t>required</w:t>
+      </w:r>
+      <w:r>
+        <w:t xml:space="preserve"> to solve </w:t>
+      </w:r>
+      <w:r>
+        <w:t xml:space="preserve">these </w:t>
+      </w:r>
+      <w:r>
+        <w:t>challenges.</w:t>
+      </w:r>
+    </w:p>
+    <w:p>
+      <w:pPr>
+        <w:spacing w:after="160"/>
+        <w:ind w:left="0" w:firstLine="708"/>
+      </w:pPr>
+      <w:r>
+        <w:t>The first and most important challenge is in t</w:t>
+      </w:r>
+      <w:r>
+        <w:t xml:space="preserve">he basics of the Java language: </w:t>
+      </w:r>
+      <w:r>
+        <w:t>data types, statements (if, switch, for, while, do-while), I/O, Arrays (stati</w:t>
+      </w:r>
+      <w:r>
+        <w:t>cally or dynamically allocated,)</w:t>
+      </w:r>
+      <w:r>
+        <w:t xml:space="preserve"> Collections, methods, classes and OOP in general.</w:t>
+      </w:r>
+    </w:p>
+    <w:p>
+      <w:pPr>
+        <w:spacing w:after="160"/>
+        <w:ind w:left="0"/>
+      </w:pPr>
+      <w:r>
+        <w:t>These are challenges that the student must be able to solve already by default. The student is expected to be familiar with such co</w:t>
+      </w:r>
+      <w:r>
+        <w:t>ncepts (</w:t>
+      </w:r>
+      <w:r>
+        <w:t>excluding OOP). Plus, this course module should allow the student to either regain the knowledge req</w:t>
+      </w:r>
+      <w:r>
+        <w:t>uired or to learn</w:t>
+      </w:r>
+      <w:r>
+        <w:t xml:space="preserve"> from the beginning</w:t>
+      </w:r>
+      <w:r>
+        <w:t>.</w:t>
+      </w:r>
+    </w:p>
+    <w:p>
+      <w:pPr>
+        <w:spacing w:after="160"/>
+        <w:ind w:left="0"/>
+      </w:pPr>
+      <w:r>
+        <w:t>After the basics, we may find challenges in interfacing this knowledge with the Android platform. Executing Activities, passing data arguments to those Activities, managing the state of the application, instantiating Views programmatically and dynamically changing the background colour of a View are examples of challenges that require strong knowledge of Java. This is because the ‘act’ of passing arguments through Activities may be unsafe, due to the fact that the two Activities must mutually agree on what data is being passed. Besides, if ‘Activity A’ passes arguments to ‘Activity B’ but ‘Activity C’ does not pass arguments to ‘Activity B’, it may be possible that ‘Activity B’ will receive a null reference from ‘Activity C’. A mistake of this kind would never be committed by a student with strong programming knowledge</w:t>
+      </w:r>
+      <w:r>
+        <w:t xml:space="preserve">, let alone </w:t>
+      </w:r>
+      <w:r>
+        <w:t>‘</w:t>
+      </w:r>
+      <w:r>
+        <w:t xml:space="preserve">null </w:t>
+      </w:r>
+      <w:r>
+        <w:t xml:space="preserve">pointer’ </w:t>
+      </w:r>
+      <w:r>
+        <w:t>and ‘index out of bounds’ exception</w:t>
+      </w:r>
+      <w:r>
+        <w:t>s</w:t>
+      </w:r>
+      <w:r>
+        <w:t>.</w:t>
+      </w:r>
+    </w:p>
+    <w:p>
+      <w:pPr>
+        <w:spacing w:after="160"/>
+        <w:ind w:left="0"/>
+      </w:pPr>
+      <w:r>
+        <w:t>These challenges are general problems found in any Android project. This project in particular covered other ‘not-so-common’ challenges. The task of parsing JSON data into Java objects was not so trivial. It required the use of a JSON parsing library</w:t>
+      </w:r>
+      <w:r>
+        <w:t xml:space="preserve"> (provided by the Android SDK)</w:t>
+      </w:r>
+      <w:r>
+        <w:t xml:space="preserve"> followed by iteration over the fetched objects. For every key found in th</w:t>
+      </w:r>
+      <w:r>
+        <w:t>is</w:t>
+      </w:r>
+      <w:r>
+        <w:t xml:space="preserve"> JSON object, a new object was pushed into a ‘HashMap&lt;String, String&gt;’ collection. This </w:t>
+      </w:r>
+      <w:r>
+        <w:t xml:space="preserve">essentially </w:t>
+      </w:r>
+      <w:r>
+        <w:t>composed the underlying structure of the ‘Topic’ and ‘Question’ classes.</w:t>
+      </w:r>
+    </w:p>
+    <w:p>
+      <w:pPr>
+        <w:spacing w:after="160"/>
+        <w:ind w:left="0"/>
+      </w:pPr>
+      <w:r>
+        <w:t>Also, regex was used to delete score data from a specific topic without deleting the entire user score data. The reason for this is, since each time the player finishes a quiz, a JSON object in string format is appended to the ‘</w:t>
+      </w:r>
+      <w:r>
+        <w:t>quiz_userdata.json</w:t>
+      </w:r>
+      <w:r>
+        <w:t>’</w:t>
+      </w:r>
+      <w:r>
+        <w:t>. Deletion becomes extremely difficult especially if the player attempts different topics every time.</w:t>
+      </w:r>
+    </w:p>
+    <w:p>
+      <w:pPr>
+        <w:spacing w:after="160"/>
+        <w:ind w:left="0"/>
+      </w:pPr>
+      <w:r>
+        <w:t>If this was the case, the user data structure would be in the state:</w:t>
+      </w:r>
+    </w:p>
+    <w:p>
+      <w:pPr>
+        <w:spacing w:after="160"/>
+        <w:ind w:left="0"/>
+        <w:jc w:val="center"/>
         <w:rPr>
-          <w:rFonts w:eastAsiaTheme="majorEastAsia" w:cstheme="majorBidi"/>
-          <w:b/>
-          <w:sz w:val="28"/>
-          <w:szCs w:val="32"/>
+          <w:rFonts w:ascii="Consolas" w:hAnsi="Consolas"/>
+          <w:color w:val="2F5496" w:themeColor="accent5" w:themeShade="BF"/>
+          <w:sz w:val="18"/>
         </w:rPr>
+      </w:pPr>
+      <w:r>
+        <w:rPr>
+          <w:rFonts w:ascii="Consolas" w:hAnsi="Consolas"/>
+          <w:color w:val="2F5496" w:themeColor="accent5" w:themeShade="BF"/>
+          <w:sz w:val="18"/>
+        </w:rPr>
+        <w:t>[</w:t>
+      </w:r>
+      <w:r>
+        <w:rPr>
+          <w:rFonts w:ascii="Consolas" w:hAnsi="Consolas"/>
+          <w:color w:val="2F5496" w:themeColor="accent5" w:themeShade="BF"/>
+          <w:sz w:val="18"/>
+        </w:rPr>
+        <w:t>{“topic_index”: “0</w:t>
+      </w:r>
+      <w:r>
+        <w:rPr>
+          <w:rFonts w:ascii="Consolas" w:hAnsi="Consolas"/>
+          <w:color w:val="2F5496" w:themeColor="accent5" w:themeShade="BF"/>
+          <w:sz w:val="18"/>
+        </w:rPr>
+        <w:t>”, …}</w:t>
+      </w:r>
+      <w:r>
+        <w:rPr>
+          <w:rFonts w:ascii="Consolas" w:hAnsi="Consolas"/>
+          <w:color w:val="2F5496" w:themeColor="accent5" w:themeShade="BF"/>
+          <w:sz w:val="18"/>
+        </w:rPr>
+        <w:t>, {“topic_index” : “1</w:t>
+      </w:r>
+      <w:r>
+        <w:rPr>
+          <w:rFonts w:ascii="Consolas" w:hAnsi="Consolas"/>
+          <w:color w:val="2F5496" w:themeColor="accent5" w:themeShade="BF"/>
+          <w:sz w:val="18"/>
+        </w:rPr>
+        <w:t>”, …}</w:t>
+      </w:r>
+      <w:r>
+        <w:rPr>
+          <w:rFonts w:ascii="Consolas" w:hAnsi="Consolas"/>
+          <w:color w:val="2F5496" w:themeColor="accent5" w:themeShade="BF"/>
+          <w:sz w:val="18"/>
+        </w:rPr>
+        <w:t xml:space="preserve">, </w:t>
+      </w:r>
+      <w:r>
+        <w:rPr>
+          <w:rFonts w:ascii="Consolas" w:hAnsi="Consolas"/>
+          <w:color w:val="2F5496" w:themeColor="accent5" w:themeShade="BF"/>
+          <w:sz w:val="18"/>
+        </w:rPr>
+        <w:t>{“topic_index”: “0”, …}</w:t>
+      </w:r>
+      <w:r>
+        <w:rPr>
+          <w:rFonts w:ascii="Consolas" w:hAnsi="Consolas"/>
+          <w:color w:val="2F5496" w:themeColor="accent5" w:themeShade="BF"/>
+          <w:sz w:val="18"/>
+        </w:rPr>
+        <w:t>, …]</w:t>
+      </w:r>
+    </w:p>
+    <w:p>
+      <w:pPr>
+        <w:spacing w:after="160"/>
+        <w:ind w:left="0"/>
+      </w:pPr>
+      <w:r>
+        <w:t xml:space="preserve">In order to delete the score of only the topic 1, we’d have to get the index of the start of that substring and delete the string contents from that index up to the start of the next score entry. Regex </w:t>
+      </w:r>
+      <w:r>
+        <w:t>was</w:t>
+      </w:r>
+      <w:r>
+        <w:t xml:space="preserve"> the perfect solution for this.</w:t>
+      </w:r>
+    </w:p>
+    <w:p>
+      <w:pPr>
+        <w:spacing w:after="160"/>
+        <w:ind w:left="0"/>
+      </w:pPr>
+      <w:r>
+        <w:lastRenderedPageBreak/>
+        <w:t xml:space="preserve">Finally, the case-study requirements include a graph to display the score data. Unfortunately, there is no default graph view provided by the Android SDK, which meant researching for a decent and simple graphing library. </w:t>
+      </w:r>
+      <w:r>
+        <w:t>This demands knowledge about libraries, open-source and how to effectively use the code that someone else developed.</w:t>
+      </w:r>
+      <w:r>
+        <w:t xml:space="preserve"> The solution for this was to use the (very popular) open-source library ‘GraphView’ developed by Jonas Gehring</w:t>
+      </w:r>
+      <w:r>
+        <w:t xml:space="preserve"> (reference on Appendix-B)</w:t>
+      </w:r>
+      <w:r>
+        <w:t>.</w:t>
+      </w:r>
+      <w:r>
+        <w:t xml:space="preserve"> Thanks to Google’s build tools (and Gradle), importing the library was as easy as adding the line</w:t>
+      </w:r>
+    </w:p>
+    <w:p>
+      <w:pPr>
+        <w:spacing w:after="160"/>
+        <w:ind w:left="0"/>
+        <w:jc w:val="center"/>
+        <w:rPr>
+          <w:rFonts w:ascii="Consolas" w:hAnsi="Consolas"/>
+          <w:color w:val="2F5496" w:themeColor="accent5" w:themeShade="BF"/>
+          <w:sz w:val="22"/>
+        </w:rPr>
+      </w:pPr>
+      <w:r>
+        <w:rPr>
+          <w:rFonts w:ascii="Consolas" w:hAnsi="Consolas"/>
+          <w:color w:val="2F5496" w:themeColor="accent5" w:themeShade="BF"/>
+          <w:sz w:val="22"/>
+        </w:rPr>
+        <w:t>implementation 'com.jjoe64:graphview:4.2</w:t>
+      </w:r>
+      <w:bookmarkStart w:id="18" w:name="_GoBack"/>
+      <w:bookmarkEnd w:id="18"/>
+      <w:r>
+        <w:rPr>
+          <w:rFonts w:ascii="Consolas" w:hAnsi="Consolas"/>
+          <w:color w:val="2F5496" w:themeColor="accent5" w:themeShade="BF"/>
+          <w:sz w:val="22"/>
+        </w:rPr>
+        <w:t>.1'</w:t>
+      </w:r>
+    </w:p>
+    <w:p>
+      <w:pPr>
+        <w:spacing w:after="160"/>
+        <w:ind w:left="0"/>
+      </w:pPr>
+      <w:proofErr w:type="gramStart"/>
+      <w:r>
+        <w:t>to</w:t>
+      </w:r>
+      <w:proofErr w:type="gramEnd"/>
+      <w:r>
+        <w:t xml:space="preserve"> the Gradle script of the app module (not the Project Gradle script).</w:t>
+      </w:r>
+    </w:p>
+    <w:p>
+      <w:pPr>
+        <w:spacing w:after="160"/>
+        <w:ind w:left="0"/>
       </w:pPr>
       <w:r>
         <w:br w:type="page"/>
@@ -12578,17 +12940,11 @@
     <w:p>
       <w:pPr>
         <w:ind w:left="0"/>
-        <w:rPr>
-          <w:lang w:val="pt-PT"/>
-        </w:rPr>
       </w:pPr>
     </w:p>
     <w:p>
       <w:pPr>
         <w:ind w:left="0"/>
-        <w:rPr>
-          <w:lang w:val="pt-PT"/>
-        </w:rPr>
       </w:pPr>
     </w:p>
     <w:p>
@@ -12596,21 +12952,18 @@
         <w:ind w:left="0"/>
         <w:rPr>
           <w:szCs w:val="24"/>
-          <w:lang w:val="pt-PT"/>
         </w:rPr>
       </w:pPr>
       <w:r>
         <w:rPr>
           <w:color w:val="000000" w:themeColor="text1"/>
           <w:szCs w:val="24"/>
-          <w:lang w:val="pt-PT"/>
         </w:rPr>
         <w:t xml:space="preserve">[1] </w:t>
       </w:r>
       <w:r>
         <w:rPr>
           <w:szCs w:val="24"/>
-          <w:lang w:val="pt-PT"/>
         </w:rPr>
         <w:t>https://www.aan.com/PressRoom/Home/PressRelease/1453</w:t>
       </w:r>
@@ -12620,7 +12973,6 @@
         <w:ind w:left="0"/>
         <w:rPr>
           <w:szCs w:val="24"/>
-          <w:lang w:val="pt-PT"/>
         </w:rPr>
       </w:pPr>
     </w:p>
@@ -16553,6 +16905,7 @@
   <w:style w:type="character" w:default="1" w:styleId="Tipodeletrapredefinidodopargrafo">
     <w:name w:val="Default Paragraph Font"/>
     <w:uiPriority w:val="1"/>
+    <w:semiHidden/>
     <w:unhideWhenUsed/>
   </w:style>
   <w:style w:type="table" w:default="1" w:styleId="Tabelanormal">
@@ -18809,7 +19162,7 @@
 </file>
 
 <file path=customXml/itemProps1.xml><?xml version="1.0" encoding="utf-8"?>
-<ds:datastoreItem xmlns:ds="http://schemas.openxmlformats.org/officeDocument/2006/customXml" ds:itemID="{D66F724F-5B80-4A3A-9CB4-F73023D9163C}">
+<ds:datastoreItem xmlns:ds="http://schemas.openxmlformats.org/officeDocument/2006/customXml" ds:itemID="{BD56543E-64D2-4AE2-9F31-E1D3881D70CA}">
   <ds:schemaRefs>
     <ds:schemaRef ds:uri="http://schemas.openxmlformats.org/officeDocument/2006/bibliography"/>
   </ds:schemaRefs>

</xml_diff>